<commit_message>
Update reports, add conclusion
</commit_message>
<xml_diff>
--- a/lab1/Lab1.docx
+++ b/lab1/Lab1.docx
@@ -12,15 +12,77 @@
           <w:lang w:val="en-US"/>
         </w:rPr>
       </w:pPr>
-      <w:r>
-        <w:rPr>
-          <w:rFonts w:ascii="Times New Roman" w:hAnsi="Times New Roman" w:cs="Times New Roman"/>
-          <w:sz w:val="28"/>
-          <w:szCs w:val="28"/>
-          <w:lang w:val="en-US"/>
-        </w:rPr>
-        <w:t>Міністерство освіти і науки України</w:t>
-      </w:r>
+      <w:proofErr w:type="spellStart"/>
+      <w:r>
+        <w:rPr>
+          <w:rFonts w:ascii="Times New Roman" w:hAnsi="Times New Roman" w:cs="Times New Roman"/>
+          <w:sz w:val="28"/>
+          <w:szCs w:val="28"/>
+          <w:lang w:val="en-US"/>
+        </w:rPr>
+        <w:t>Міністерство</w:t>
+      </w:r>
+      <w:proofErr w:type="spellEnd"/>
+      <w:r>
+        <w:rPr>
+          <w:rFonts w:ascii="Times New Roman" w:hAnsi="Times New Roman" w:cs="Times New Roman"/>
+          <w:sz w:val="28"/>
+          <w:szCs w:val="28"/>
+          <w:lang w:val="en-US"/>
+        </w:rPr>
+        <w:t xml:space="preserve"> </w:t>
+      </w:r>
+      <w:proofErr w:type="spellStart"/>
+      <w:r>
+        <w:rPr>
+          <w:rFonts w:ascii="Times New Roman" w:hAnsi="Times New Roman" w:cs="Times New Roman"/>
+          <w:sz w:val="28"/>
+          <w:szCs w:val="28"/>
+          <w:lang w:val="en-US"/>
+        </w:rPr>
+        <w:t>освіти</w:t>
+      </w:r>
+      <w:proofErr w:type="spellEnd"/>
+      <w:r>
+        <w:rPr>
+          <w:rFonts w:ascii="Times New Roman" w:hAnsi="Times New Roman" w:cs="Times New Roman"/>
+          <w:sz w:val="28"/>
+          <w:szCs w:val="28"/>
+          <w:lang w:val="en-US"/>
+        </w:rPr>
+        <w:t xml:space="preserve"> і </w:t>
+      </w:r>
+      <w:proofErr w:type="spellStart"/>
+      <w:r>
+        <w:rPr>
+          <w:rFonts w:ascii="Times New Roman" w:hAnsi="Times New Roman" w:cs="Times New Roman"/>
+          <w:sz w:val="28"/>
+          <w:szCs w:val="28"/>
+          <w:lang w:val="en-US"/>
+        </w:rPr>
+        <w:t>науки</w:t>
+      </w:r>
+      <w:proofErr w:type="spellEnd"/>
+      <w:r>
+        <w:rPr>
+          <w:rFonts w:ascii="Times New Roman" w:hAnsi="Times New Roman" w:cs="Times New Roman"/>
+          <w:sz w:val="28"/>
+          <w:szCs w:val="28"/>
+          <w:lang w:val="en-US"/>
+        </w:rPr>
+        <w:t xml:space="preserve"> </w:t>
+      </w:r>
+      <w:proofErr w:type="spellStart"/>
+      <w:r>
+        <w:rPr>
+          <w:rFonts w:ascii="Times New Roman" w:hAnsi="Times New Roman" w:cs="Times New Roman"/>
+          <w:sz w:val="28"/>
+          <w:szCs w:val="28"/>
+          <w:lang w:val="en-US"/>
+        </w:rPr>
+        <w:t>України</w:t>
+      </w:r>
+      <w:proofErr w:type="spellEnd"/>
     </w:p>
     <w:p>
       <w:pPr>
@@ -42,6 +104,7 @@
         </w:rPr>
         <w:t>К</w:t>
       </w:r>
+      <w:proofErr w:type="spellStart"/>
       <w:r>
         <w:rPr>
           <w:rFonts w:ascii="Times New Roman" w:hAnsi="Times New Roman" w:cs="Times New Roman"/>
@@ -50,8 +113,53 @@
           <w:szCs w:val="28"/>
           <w:lang w:val="en-US"/>
         </w:rPr>
-        <w:t>арпатський національний університет</w:t>
-      </w:r>
+        <w:t>арпатський</w:t>
+      </w:r>
+      <w:proofErr w:type="spellEnd"/>
+      <w:r>
+        <w:rPr>
+          <w:rFonts w:ascii="Times New Roman" w:hAnsi="Times New Roman" w:cs="Times New Roman"/>
+          <w:bCs/>
+          <w:sz w:val="28"/>
+          <w:szCs w:val="28"/>
+          <w:lang w:val="en-US"/>
+        </w:rPr>
+        <w:t xml:space="preserve"> </w:t>
+      </w:r>
+      <w:proofErr w:type="spellStart"/>
+      <w:r>
+        <w:rPr>
+          <w:rFonts w:ascii="Times New Roman" w:hAnsi="Times New Roman" w:cs="Times New Roman"/>
+          <w:bCs/>
+          <w:sz w:val="28"/>
+          <w:szCs w:val="28"/>
+          <w:lang w:val="en-US"/>
+        </w:rPr>
+        <w:t>національний</w:t>
+      </w:r>
+      <w:proofErr w:type="spellEnd"/>
+      <w:r>
+        <w:rPr>
+          <w:rFonts w:ascii="Times New Roman" w:hAnsi="Times New Roman" w:cs="Times New Roman"/>
+          <w:bCs/>
+          <w:sz w:val="28"/>
+          <w:szCs w:val="28"/>
+          <w:lang w:val="en-US"/>
+        </w:rPr>
+        <w:t xml:space="preserve"> </w:t>
+      </w:r>
+      <w:proofErr w:type="spellStart"/>
+      <w:r>
+        <w:rPr>
+          <w:rFonts w:ascii="Times New Roman" w:hAnsi="Times New Roman" w:cs="Times New Roman"/>
+          <w:bCs/>
+          <w:sz w:val="28"/>
+          <w:szCs w:val="28"/>
+          <w:lang w:val="en-US"/>
+        </w:rPr>
+        <w:t>університет</w:t>
+      </w:r>
+      <w:proofErr w:type="spellEnd"/>
     </w:p>
     <w:p>
       <w:pPr>
@@ -64,6 +172,7 @@
           <w:lang w:val="en-US"/>
         </w:rPr>
       </w:pPr>
+      <w:proofErr w:type="spellStart"/>
       <w:r>
         <w:rPr>
           <w:rFonts w:ascii="Times New Roman" w:hAnsi="Times New Roman" w:cs="Times New Roman"/>
@@ -72,8 +181,31 @@
           <w:szCs w:val="28"/>
           <w:lang w:val="en-US"/>
         </w:rPr>
-        <w:t>імені В.Стефаника</w:t>
-      </w:r>
+        <w:t>імені</w:t>
+      </w:r>
+      <w:proofErr w:type="spellEnd"/>
+      <w:r>
+        <w:rPr>
+          <w:rFonts w:ascii="Times New Roman" w:hAnsi="Times New Roman" w:cs="Times New Roman"/>
+          <w:bCs/>
+          <w:sz w:val="28"/>
+          <w:szCs w:val="28"/>
+          <w:lang w:val="en-US"/>
+        </w:rPr>
+        <w:t xml:space="preserve"> </w:t>
+      </w:r>
+      <w:proofErr w:type="spellStart"/>
+      <w:r>
+        <w:rPr>
+          <w:rFonts w:ascii="Times New Roman" w:hAnsi="Times New Roman" w:cs="Times New Roman"/>
+          <w:bCs/>
+          <w:sz w:val="28"/>
+          <w:szCs w:val="28"/>
+          <w:lang w:val="en-US"/>
+        </w:rPr>
+        <w:t>В.Стефаника</w:t>
+      </w:r>
+      <w:proofErr w:type="spellEnd"/>
     </w:p>
     <w:p>
       <w:pPr>
@@ -97,6 +229,7 @@
           <w:lang w:val="en-US"/>
         </w:rPr>
       </w:pPr>
+      <w:proofErr w:type="spellStart"/>
       <w:r>
         <w:rPr>
           <w:rFonts w:ascii="Times New Roman" w:hAnsi="Times New Roman" w:cs="Times New Roman"/>
@@ -105,8 +238,75 @@
           <w:szCs w:val="28"/>
           <w:lang w:val="en-US"/>
         </w:rPr>
-        <w:t>Факультет математики та інформатики</w:t>
-      </w:r>
+        <w:t>Факультет</w:t>
+      </w:r>
+      <w:proofErr w:type="spellEnd"/>
+      <w:r>
+        <w:rPr>
+          <w:rFonts w:ascii="Times New Roman" w:hAnsi="Times New Roman" w:cs="Times New Roman"/>
+          <w:i/>
+          <w:sz w:val="28"/>
+          <w:szCs w:val="28"/>
+          <w:lang w:val="en-US"/>
+        </w:rPr>
+        <w:t xml:space="preserve"> </w:t>
+      </w:r>
+      <w:proofErr w:type="spellStart"/>
+      <w:r>
+        <w:rPr>
+          <w:rFonts w:ascii="Times New Roman" w:hAnsi="Times New Roman" w:cs="Times New Roman"/>
+          <w:i/>
+          <w:sz w:val="28"/>
+          <w:szCs w:val="28"/>
+          <w:lang w:val="en-US"/>
+        </w:rPr>
+        <w:t>математики</w:t>
+      </w:r>
+      <w:proofErr w:type="spellEnd"/>
+      <w:r>
+        <w:rPr>
+          <w:rFonts w:ascii="Times New Roman" w:hAnsi="Times New Roman" w:cs="Times New Roman"/>
+          <w:i/>
+          <w:sz w:val="28"/>
+          <w:szCs w:val="28"/>
+          <w:lang w:val="en-US"/>
+        </w:rPr>
+        <w:t xml:space="preserve"> </w:t>
+      </w:r>
+      <w:proofErr w:type="spellStart"/>
+      <w:r>
+        <w:rPr>
+          <w:rFonts w:ascii="Times New Roman" w:hAnsi="Times New Roman" w:cs="Times New Roman"/>
+          <w:i/>
+          <w:sz w:val="28"/>
+          <w:szCs w:val="28"/>
+          <w:lang w:val="en-US"/>
+        </w:rPr>
+        <w:t>та</w:t>
+      </w:r>
+      <w:proofErr w:type="spellEnd"/>
+      <w:r>
+        <w:rPr>
+          <w:rFonts w:ascii="Times New Roman" w:hAnsi="Times New Roman" w:cs="Times New Roman"/>
+          <w:i/>
+          <w:sz w:val="28"/>
+          <w:szCs w:val="28"/>
+          <w:lang w:val="en-US"/>
+        </w:rPr>
+        <w:t xml:space="preserve"> </w:t>
+      </w:r>
+      <w:proofErr w:type="spellStart"/>
+      <w:r>
+        <w:rPr>
+          <w:rFonts w:ascii="Times New Roman" w:hAnsi="Times New Roman" w:cs="Times New Roman"/>
+          <w:i/>
+          <w:sz w:val="28"/>
+          <w:szCs w:val="28"/>
+          <w:lang w:val="en-US"/>
+        </w:rPr>
+        <w:t>інформатики</w:t>
+      </w:r>
+      <w:proofErr w:type="spellEnd"/>
     </w:p>
     <w:p>
       <w:pPr>
@@ -119,6 +319,7 @@
           <w:lang w:val="en-US"/>
         </w:rPr>
       </w:pPr>
+      <w:proofErr w:type="spellStart"/>
       <w:r>
         <w:rPr>
           <w:rFonts w:ascii="Times New Roman" w:hAnsi="Times New Roman" w:cs="Times New Roman"/>
@@ -127,8 +328,53 @@
           <w:szCs w:val="28"/>
           <w:lang w:val="en-US"/>
         </w:rPr>
-        <w:t>Кафедра інформаційних технологій</w:t>
-      </w:r>
+        <w:t>Кафедра</w:t>
+      </w:r>
+      <w:proofErr w:type="spellEnd"/>
+      <w:r>
+        <w:rPr>
+          <w:rFonts w:ascii="Times New Roman" w:hAnsi="Times New Roman" w:cs="Times New Roman"/>
+          <w:i/>
+          <w:sz w:val="28"/>
+          <w:szCs w:val="28"/>
+          <w:lang w:val="en-US"/>
+        </w:rPr>
+        <w:t xml:space="preserve"> </w:t>
+      </w:r>
+      <w:proofErr w:type="spellStart"/>
+      <w:r>
+        <w:rPr>
+          <w:rFonts w:ascii="Times New Roman" w:hAnsi="Times New Roman" w:cs="Times New Roman"/>
+          <w:i/>
+          <w:sz w:val="28"/>
+          <w:szCs w:val="28"/>
+          <w:lang w:val="en-US"/>
+        </w:rPr>
+        <w:t>інформаційних</w:t>
+      </w:r>
+      <w:proofErr w:type="spellEnd"/>
+      <w:r>
+        <w:rPr>
+          <w:rFonts w:ascii="Times New Roman" w:hAnsi="Times New Roman" w:cs="Times New Roman"/>
+          <w:i/>
+          <w:sz w:val="28"/>
+          <w:szCs w:val="28"/>
+          <w:lang w:val="en-US"/>
+        </w:rPr>
+        <w:t xml:space="preserve"> </w:t>
+      </w:r>
+      <w:proofErr w:type="spellStart"/>
+      <w:r>
+        <w:rPr>
+          <w:rFonts w:ascii="Times New Roman" w:hAnsi="Times New Roman" w:cs="Times New Roman"/>
+          <w:i/>
+          <w:sz w:val="28"/>
+          <w:szCs w:val="28"/>
+          <w:lang w:val="en-US"/>
+        </w:rPr>
+        <w:t>технологій</w:t>
+      </w:r>
+      <w:proofErr w:type="spellEnd"/>
     </w:p>
     <w:p>
       <w:pPr>
@@ -152,6 +398,7 @@
           <w:lang w:val="en-US"/>
         </w:rPr>
       </w:pPr>
+      <w:proofErr w:type="spellStart"/>
       <w:r>
         <w:rPr>
           <w:rFonts w:ascii="Times New Roman" w:hAnsi="Times New Roman" w:cs="Times New Roman"/>
@@ -160,8 +407,31 @@
           <w:szCs w:val="28"/>
           <w:lang w:val="en-US"/>
         </w:rPr>
-        <w:t>Інформатика і програмування</w:t>
-      </w:r>
+        <w:t>Інформатика</w:t>
+      </w:r>
+      <w:proofErr w:type="spellEnd"/>
+      <w:r>
+        <w:rPr>
+          <w:rFonts w:ascii="Times New Roman" w:hAnsi="Times New Roman" w:cs="Times New Roman"/>
+          <w:i/>
+          <w:sz w:val="28"/>
+          <w:szCs w:val="28"/>
+          <w:lang w:val="en-US"/>
+        </w:rPr>
+        <w:t xml:space="preserve"> і </w:t>
+      </w:r>
+      <w:proofErr w:type="spellStart"/>
+      <w:r>
+        <w:rPr>
+          <w:rFonts w:ascii="Times New Roman" w:hAnsi="Times New Roman" w:cs="Times New Roman"/>
+          <w:i/>
+          <w:sz w:val="28"/>
+          <w:szCs w:val="28"/>
+          <w:lang w:val="en-US"/>
+        </w:rPr>
+        <w:t>програмування</w:t>
+      </w:r>
+      <w:proofErr w:type="spellEnd"/>
     </w:p>
     <w:p>
       <w:pPr>
@@ -184,14 +454,45 @@
           <w:lang w:val="en-US"/>
         </w:rPr>
       </w:pPr>
-      <w:r>
-        <w:rPr>
-          <w:rFonts w:ascii="Times New Roman" w:hAnsi="Times New Roman" w:cs="Times New Roman"/>
-          <w:sz w:val="28"/>
-          <w:szCs w:val="28"/>
-          <w:lang w:val="en-US"/>
-        </w:rPr>
-        <w:t xml:space="preserve">Лабораторна робота № </w:t>
+      <w:proofErr w:type="spellStart"/>
+      <w:r>
+        <w:rPr>
+          <w:rFonts w:ascii="Times New Roman" w:hAnsi="Times New Roman" w:cs="Times New Roman"/>
+          <w:sz w:val="28"/>
+          <w:szCs w:val="28"/>
+          <w:lang w:val="en-US"/>
+        </w:rPr>
+        <w:t>Лабораторна</w:t>
+      </w:r>
+      <w:proofErr w:type="spellEnd"/>
+      <w:r>
+        <w:rPr>
+          <w:rFonts w:ascii="Times New Roman" w:hAnsi="Times New Roman" w:cs="Times New Roman"/>
+          <w:sz w:val="28"/>
+          <w:szCs w:val="28"/>
+          <w:lang w:val="en-US"/>
+        </w:rPr>
+        <w:t xml:space="preserve"> </w:t>
+      </w:r>
+      <w:proofErr w:type="spellStart"/>
+      <w:r>
+        <w:rPr>
+          <w:rFonts w:ascii="Times New Roman" w:hAnsi="Times New Roman" w:cs="Times New Roman"/>
+          <w:sz w:val="28"/>
+          <w:szCs w:val="28"/>
+          <w:lang w:val="en-US"/>
+        </w:rPr>
+        <w:t>робота</w:t>
+      </w:r>
+      <w:proofErr w:type="spellEnd"/>
+      <w:r>
+        <w:rPr>
+          <w:rFonts w:ascii="Times New Roman" w:hAnsi="Times New Roman" w:cs="Times New Roman"/>
+          <w:sz w:val="28"/>
+          <w:szCs w:val="28"/>
+          <w:lang w:val="en-US"/>
+        </w:rPr>
+        <w:t xml:space="preserve"> № </w:t>
       </w:r>
       <w:r>
         <w:rPr>
@@ -212,23 +513,72 @@
           <w:szCs w:val="28"/>
         </w:rPr>
       </w:pPr>
-      <w:r>
-        <w:rPr>
-          <w:rFonts w:ascii="Times New Roman" w:hAnsi="Times New Roman" w:cs="Times New Roman"/>
-          <w:sz w:val="28"/>
-          <w:szCs w:val="28"/>
-          <w:lang w:val="en-US"/>
-        </w:rPr>
-        <w:t xml:space="preserve">Тема: </w:t>
-      </w:r>
-      <w:r>
-        <w:rPr>
-          <w:rFonts w:ascii="Times New Roman" w:hAnsi="Times New Roman" w:cs="Times New Roman"/>
-          <w:sz w:val="28"/>
-          <w:szCs w:val="28"/>
-        </w:rPr>
-        <w:t>Manage Microsoft Entra ID Identities</w:t>
-      </w:r>
+      <w:proofErr w:type="spellStart"/>
+      <w:r>
+        <w:rPr>
+          <w:rFonts w:ascii="Times New Roman" w:hAnsi="Times New Roman" w:cs="Times New Roman"/>
+          <w:sz w:val="28"/>
+          <w:szCs w:val="28"/>
+          <w:lang w:val="en-US"/>
+        </w:rPr>
+        <w:t>Тема</w:t>
+      </w:r>
+      <w:proofErr w:type="spellEnd"/>
+      <w:r>
+        <w:rPr>
+          <w:rFonts w:ascii="Times New Roman" w:hAnsi="Times New Roman" w:cs="Times New Roman"/>
+          <w:sz w:val="28"/>
+          <w:szCs w:val="28"/>
+          <w:lang w:val="en-US"/>
+        </w:rPr>
+        <w:t xml:space="preserve">: </w:t>
+      </w:r>
+      <w:proofErr w:type="spellStart"/>
+      <w:r>
+        <w:rPr>
+          <w:rFonts w:ascii="Times New Roman" w:hAnsi="Times New Roman" w:cs="Times New Roman"/>
+          <w:sz w:val="28"/>
+          <w:szCs w:val="28"/>
+        </w:rPr>
+        <w:t>Manage</w:t>
+      </w:r>
+      <w:proofErr w:type="spellEnd"/>
+      <w:r>
+        <w:rPr>
+          <w:rFonts w:ascii="Times New Roman" w:hAnsi="Times New Roman" w:cs="Times New Roman"/>
+          <w:sz w:val="28"/>
+          <w:szCs w:val="28"/>
+        </w:rPr>
+        <w:t xml:space="preserve"> Microsoft </w:t>
+      </w:r>
+      <w:proofErr w:type="spellStart"/>
+      <w:r>
+        <w:rPr>
+          <w:rFonts w:ascii="Times New Roman" w:hAnsi="Times New Roman" w:cs="Times New Roman"/>
+          <w:sz w:val="28"/>
+          <w:szCs w:val="28"/>
+        </w:rPr>
+        <w:t>Entra</w:t>
+      </w:r>
+      <w:proofErr w:type="spellEnd"/>
+      <w:r>
+        <w:rPr>
+          <w:rFonts w:ascii="Times New Roman" w:hAnsi="Times New Roman" w:cs="Times New Roman"/>
+          <w:sz w:val="28"/>
+          <w:szCs w:val="28"/>
+        </w:rPr>
+        <w:t xml:space="preserve"> ID </w:t>
+      </w:r>
+      <w:proofErr w:type="spellStart"/>
+      <w:r>
+        <w:rPr>
+          <w:rFonts w:ascii="Times New Roman" w:hAnsi="Times New Roman" w:cs="Times New Roman"/>
+          <w:sz w:val="28"/>
+          <w:szCs w:val="28"/>
+        </w:rPr>
+        <w:t>Identities</w:t>
+      </w:r>
+      <w:proofErr w:type="spellEnd"/>
     </w:p>
     <w:p>
       <w:pPr>
@@ -293,14 +643,25 @@
           <w:szCs w:val="28"/>
         </w:rPr>
       </w:pPr>
-      <w:r>
-        <w:rPr>
-          <w:rFonts w:ascii="Times New Roman" w:hAnsi="Times New Roman" w:cs="Times New Roman"/>
-          <w:sz w:val="28"/>
-          <w:szCs w:val="28"/>
-          <w:lang w:val="en-US"/>
-        </w:rPr>
-        <w:t xml:space="preserve">Виконав: </w:t>
+      <w:proofErr w:type="spellStart"/>
+      <w:r>
+        <w:rPr>
+          <w:rFonts w:ascii="Times New Roman" w:hAnsi="Times New Roman" w:cs="Times New Roman"/>
+          <w:sz w:val="28"/>
+          <w:szCs w:val="28"/>
+          <w:lang w:val="en-US"/>
+        </w:rPr>
+        <w:t>Виконав</w:t>
+      </w:r>
+      <w:proofErr w:type="spellEnd"/>
+      <w:r>
+        <w:rPr>
+          <w:rFonts w:ascii="Times New Roman" w:hAnsi="Times New Roman" w:cs="Times New Roman"/>
+          <w:sz w:val="28"/>
+          <w:szCs w:val="28"/>
+          <w:lang w:val="en-US"/>
+        </w:rPr>
+        <w:t xml:space="preserve">: </w:t>
       </w:r>
       <w:r>
         <w:rPr>
@@ -322,14 +683,25 @@
           <w:szCs w:val="28"/>
         </w:rPr>
       </w:pPr>
-      <w:r>
-        <w:rPr>
-          <w:rFonts w:ascii="Times New Roman" w:hAnsi="Times New Roman" w:cs="Times New Roman"/>
-          <w:sz w:val="28"/>
-          <w:szCs w:val="28"/>
-          <w:lang w:val="en-US"/>
-        </w:rPr>
-        <w:t>Група ІПЗ-</w:t>
+      <w:proofErr w:type="spellStart"/>
+      <w:r>
+        <w:rPr>
+          <w:rFonts w:ascii="Times New Roman" w:hAnsi="Times New Roman" w:cs="Times New Roman"/>
+          <w:sz w:val="28"/>
+          <w:szCs w:val="28"/>
+          <w:lang w:val="en-US"/>
+        </w:rPr>
+        <w:t>Група</w:t>
+      </w:r>
+      <w:proofErr w:type="spellEnd"/>
+      <w:r>
+        <w:rPr>
+          <w:rFonts w:ascii="Times New Roman" w:hAnsi="Times New Roman" w:cs="Times New Roman"/>
+          <w:sz w:val="28"/>
+          <w:szCs w:val="28"/>
+          <w:lang w:val="en-US"/>
+        </w:rPr>
+        <w:t xml:space="preserve"> ІПЗ-</w:t>
       </w:r>
       <w:r>
         <w:rPr>
@@ -350,14 +722,25 @@
           <w:lang w:val="en-US"/>
         </w:rPr>
       </w:pPr>
-      <w:r>
-        <w:rPr>
-          <w:rFonts w:ascii="Times New Roman" w:hAnsi="Times New Roman" w:cs="Times New Roman"/>
-          <w:sz w:val="28"/>
-          <w:szCs w:val="28"/>
-          <w:lang w:val="en-US"/>
-        </w:rPr>
-        <w:t xml:space="preserve">Дата: </w:t>
+      <w:proofErr w:type="spellStart"/>
+      <w:r>
+        <w:rPr>
+          <w:rFonts w:ascii="Times New Roman" w:hAnsi="Times New Roman" w:cs="Times New Roman"/>
+          <w:sz w:val="28"/>
+          <w:szCs w:val="28"/>
+          <w:lang w:val="en-US"/>
+        </w:rPr>
+        <w:t>Дата</w:t>
+      </w:r>
+      <w:proofErr w:type="spellEnd"/>
+      <w:r>
+        <w:rPr>
+          <w:rFonts w:ascii="Times New Roman" w:hAnsi="Times New Roman" w:cs="Times New Roman"/>
+          <w:sz w:val="28"/>
+          <w:szCs w:val="28"/>
+          <w:lang w:val="en-US"/>
+        </w:rPr>
+        <w:t xml:space="preserve">: </w:t>
       </w:r>
       <w:r>
         <w:rPr>
@@ -411,14 +794,25 @@
           <w:szCs w:val="28"/>
         </w:rPr>
       </w:pPr>
-      <w:r>
-        <w:rPr>
-          <w:rFonts w:ascii="Times New Roman" w:hAnsi="Times New Roman" w:cs="Times New Roman"/>
-          <w:sz w:val="28"/>
-          <w:szCs w:val="28"/>
-          <w:lang w:val="en-US"/>
-        </w:rPr>
-        <w:t xml:space="preserve">Викладач: </w:t>
+      <w:proofErr w:type="spellStart"/>
+      <w:r>
+        <w:rPr>
+          <w:rFonts w:ascii="Times New Roman" w:hAnsi="Times New Roman" w:cs="Times New Roman"/>
+          <w:sz w:val="28"/>
+          <w:szCs w:val="28"/>
+          <w:lang w:val="en-US"/>
+        </w:rPr>
+        <w:t>Викладач</w:t>
+      </w:r>
+      <w:proofErr w:type="spellEnd"/>
+      <w:r>
+        <w:rPr>
+          <w:rFonts w:ascii="Times New Roman" w:hAnsi="Times New Roman" w:cs="Times New Roman"/>
+          <w:sz w:val="28"/>
+          <w:szCs w:val="28"/>
+          <w:lang w:val="en-US"/>
+        </w:rPr>
+        <w:t xml:space="preserve">: </w:t>
       </w:r>
       <w:r>
         <w:rPr>
@@ -493,14 +887,25 @@
           <w:szCs w:val="28"/>
         </w:rPr>
       </w:pPr>
-      <w:r>
-        <w:rPr>
-          <w:rFonts w:ascii="Times New Roman" w:hAnsi="Times New Roman" w:cs="Times New Roman"/>
-          <w:sz w:val="28"/>
-          <w:szCs w:val="28"/>
-          <w:lang w:val="en-US"/>
-        </w:rPr>
-        <w:t>Івано-Франківськ – 202</w:t>
+      <w:proofErr w:type="spellStart"/>
+      <w:r>
+        <w:rPr>
+          <w:rFonts w:ascii="Times New Roman" w:hAnsi="Times New Roman" w:cs="Times New Roman"/>
+          <w:sz w:val="28"/>
+          <w:szCs w:val="28"/>
+          <w:lang w:val="en-US"/>
+        </w:rPr>
+        <w:t>Івано-Франківськ</w:t>
+      </w:r>
+      <w:proofErr w:type="spellEnd"/>
+      <w:r>
+        <w:rPr>
+          <w:rFonts w:ascii="Times New Roman" w:hAnsi="Times New Roman" w:cs="Times New Roman"/>
+          <w:sz w:val="28"/>
+          <w:szCs w:val="28"/>
+          <w:lang w:val="en-US"/>
+        </w:rPr>
+        <w:t xml:space="preserve"> – 202</w:t>
       </w:r>
       <w:r>
         <w:rPr>
@@ -563,7 +968,43 @@
           <w:sz w:val="28"/>
           <w:szCs w:val="28"/>
         </w:rPr>
-        <w:t>Ваша організація створює нове лабораторне середовище для передпродакційного тестування програм і служб. Для керування лабораторним середовищем, включаючи віртуальні машини, наймають кількох інженерів. Щоб інженери могли проходити автентифікацію за допомогою Microsoft Entra ID, вам доручили надавати користувачам і групам доступ. Щоб мінімізувати адміністративні витрати, членство в групах має оновлюватися автоматично на основі посад.</w:t>
+        <w:t xml:space="preserve">Ваша організація створює нове лабораторне середовище для </w:t>
+      </w:r>
+      <w:proofErr w:type="spellStart"/>
+      <w:r>
+        <w:rPr>
+          <w:rFonts w:ascii="Times New Roman" w:hAnsi="Times New Roman" w:cs="Times New Roman"/>
+          <w:sz w:val="28"/>
+          <w:szCs w:val="28"/>
+        </w:rPr>
+        <w:t>передпродакційного</w:t>
+      </w:r>
+      <w:proofErr w:type="spellEnd"/>
+      <w:r>
+        <w:rPr>
+          <w:rFonts w:ascii="Times New Roman" w:hAnsi="Times New Roman" w:cs="Times New Roman"/>
+          <w:sz w:val="28"/>
+          <w:szCs w:val="28"/>
+        </w:rPr>
+        <w:t xml:space="preserve"> тестування програм і служб. Для керування лабораторним середовищем, включаючи віртуальні машини, наймають кількох інженерів. Щоб інженери могли проходити автентифікацію за допомогою Microsoft </w:t>
+      </w:r>
+      <w:proofErr w:type="spellStart"/>
+      <w:r>
+        <w:rPr>
+          <w:rFonts w:ascii="Times New Roman" w:hAnsi="Times New Roman" w:cs="Times New Roman"/>
+          <w:sz w:val="28"/>
+          <w:szCs w:val="28"/>
+        </w:rPr>
+        <w:t>Entra</w:t>
+      </w:r>
+      <w:proofErr w:type="spellEnd"/>
+      <w:r>
+        <w:rPr>
+          <w:rFonts w:ascii="Times New Roman" w:hAnsi="Times New Roman" w:cs="Times New Roman"/>
+          <w:sz w:val="28"/>
+          <w:szCs w:val="28"/>
+        </w:rPr>
+        <w:t xml:space="preserve"> ID, вам доручили надавати користувачам і групам доступ. Щоб мінімізувати адміністративні витрати, членство в групах має оновлюватися автоматично на основі посад.</w:t>
       </w:r>
       <w:r>
         <w:rPr>
@@ -572,7 +1013,25 @@
           <w:szCs w:val="28"/>
         </w:rPr>
         <w:br/>
-        <w:t>Невеличкий відступ, я спочатку зробив лабораторку а тільки потім зрозумів що треба фіксувати кроки виконання, ну і</w:t>
+        <w:t xml:space="preserve">Невеличкий відступ, я спочатку зробив </w:t>
+      </w:r>
+      <w:proofErr w:type="spellStart"/>
+      <w:r>
+        <w:rPr>
+          <w:rFonts w:ascii="Times New Roman" w:hAnsi="Times New Roman" w:cs="Times New Roman"/>
+          <w:sz w:val="28"/>
+          <w:szCs w:val="28"/>
+        </w:rPr>
+        <w:t>лабораторку</w:t>
+      </w:r>
+      <w:proofErr w:type="spellEnd"/>
+      <w:r>
+        <w:rPr>
+          <w:rFonts w:ascii="Times New Roman" w:hAnsi="Times New Roman" w:cs="Times New Roman"/>
+          <w:sz w:val="28"/>
+          <w:szCs w:val="28"/>
+        </w:rPr>
+        <w:t xml:space="preserve"> а тільки потім зрозумів що треба фіксувати кроки виконання, ну і</w:t>
       </w:r>
       <w:r>
         <w:rPr>
@@ -596,6 +1055,7 @@
       <w:r>
         <w:rPr>
           <w:rFonts w:ascii="Times New Roman" w:hAnsi="Times New Roman" w:cs="Times New Roman"/>
+          <w:noProof/>
           <w:sz w:val="28"/>
           <w:szCs w:val="28"/>
         </w:rPr>
@@ -673,21 +1133,41 @@
         <w:lastRenderedPageBreak/>
         <w:t xml:space="preserve">1) </w:t>
       </w:r>
-      <w:r>
-        <w:rPr>
-          <w:rFonts w:ascii="Times New Roman" w:hAnsi="Times New Roman" w:cs="Times New Roman"/>
-          <w:sz w:val="28"/>
-          <w:szCs w:val="28"/>
-        </w:rPr>
-        <w:t xml:space="preserve">Пропустімо ознайомлення з </w:t>
-      </w:r>
-      <w:r>
-        <w:rPr>
-          <w:rFonts w:ascii="Times New Roman" w:hAnsi="Times New Roman" w:cs="Times New Roman"/>
-          <w:sz w:val="28"/>
-          <w:szCs w:val="28"/>
-        </w:rPr>
-        <w:t>Microsoft Entra ID</w:t>
+      <w:proofErr w:type="spellStart"/>
+      <w:r>
+        <w:rPr>
+          <w:rFonts w:ascii="Times New Roman" w:hAnsi="Times New Roman" w:cs="Times New Roman"/>
+          <w:sz w:val="28"/>
+          <w:szCs w:val="28"/>
+        </w:rPr>
+        <w:t>Пропустімо</w:t>
+      </w:r>
+      <w:proofErr w:type="spellEnd"/>
+      <w:r>
+        <w:rPr>
+          <w:rFonts w:ascii="Times New Roman" w:hAnsi="Times New Roman" w:cs="Times New Roman"/>
+          <w:sz w:val="28"/>
+          <w:szCs w:val="28"/>
+        </w:rPr>
+        <w:t xml:space="preserve"> ознайомлення з Microsoft </w:t>
+      </w:r>
+      <w:proofErr w:type="spellStart"/>
+      <w:r>
+        <w:rPr>
+          <w:rFonts w:ascii="Times New Roman" w:hAnsi="Times New Roman" w:cs="Times New Roman"/>
+          <w:sz w:val="28"/>
+          <w:szCs w:val="28"/>
+        </w:rPr>
+        <w:t>Entra</w:t>
+      </w:r>
+      <w:proofErr w:type="spellEnd"/>
+      <w:r>
+        <w:rPr>
+          <w:rFonts w:ascii="Times New Roman" w:hAnsi="Times New Roman" w:cs="Times New Roman"/>
+          <w:sz w:val="28"/>
+          <w:szCs w:val="28"/>
+        </w:rPr>
+        <w:t xml:space="preserve"> ID</w:t>
       </w:r>
       <w:r>
         <w:rPr>
@@ -704,7 +1184,25 @@
           <w:sz w:val="28"/>
           <w:szCs w:val="28"/>
         </w:rPr>
-        <w:t>і одразу перейдімо до створення користувача.</w:t>
+        <w:t xml:space="preserve">і одразу </w:t>
+      </w:r>
+      <w:proofErr w:type="spellStart"/>
+      <w:r>
+        <w:rPr>
+          <w:rFonts w:ascii="Times New Roman" w:hAnsi="Times New Roman" w:cs="Times New Roman"/>
+          <w:sz w:val="28"/>
+          <w:szCs w:val="28"/>
+        </w:rPr>
+        <w:t>перейдімо</w:t>
+      </w:r>
+      <w:proofErr w:type="spellEnd"/>
+      <w:r>
+        <w:rPr>
+          <w:rFonts w:ascii="Times New Roman" w:hAnsi="Times New Roman" w:cs="Times New Roman"/>
+          <w:sz w:val="28"/>
+          <w:szCs w:val="28"/>
+        </w:rPr>
+        <w:t xml:space="preserve"> до створення користувача.</w:t>
       </w:r>
       <w:r>
         <w:rPr>
@@ -717,6 +1215,7 @@
       <w:r>
         <w:rPr>
           <w:rFonts w:ascii="Times New Roman" w:hAnsi="Times New Roman" w:cs="Times New Roman"/>
+          <w:noProof/>
           <w:sz w:val="28"/>
           <w:szCs w:val="28"/>
         </w:rPr>
@@ -784,6 +1283,7 @@
       <w:r>
         <w:rPr>
           <w:rFonts w:ascii="Times New Roman" w:hAnsi="Times New Roman" w:cs="Times New Roman"/>
+          <w:noProof/>
           <w:sz w:val="28"/>
           <w:szCs w:val="28"/>
         </w:rPr>
@@ -830,18 +1330,18 @@
           <w:rFonts w:ascii="Times New Roman" w:hAnsi="Times New Roman" w:cs="Times New Roman"/>
           <w:sz w:val="28"/>
           <w:szCs w:val="28"/>
-          <w:lang w:val="en-US"/>
-        </w:rPr>
-      </w:pPr>
-      <w:r>
-        <w:rPr>
-          <w:rFonts w:ascii="Times New Roman" w:hAnsi="Times New Roman" w:cs="Times New Roman"/>
+        </w:rPr>
+      </w:pPr>
+      <w:r>
+        <w:rPr>
+          <w:rFonts w:ascii="Times New Roman" w:hAnsi="Times New Roman" w:cs="Times New Roman"/>
+          <w:noProof/>
           <w:sz w:val="28"/>
           <w:szCs w:val="28"/>
         </w:rPr>
         <w:lastRenderedPageBreak/>
         <w:drawing>
-          <wp:anchor distT="0" distB="0" distL="114300" distR="114300" simplePos="0" relativeHeight="251658240" behindDoc="0" locked="0" layoutInCell="1" allowOverlap="1" wp14:anchorId="6D171DA0" wp14:editId="7D1CFB00">
+          <wp:anchor distT="0" distB="0" distL="114300" distR="114300" simplePos="0" relativeHeight="251658240" behindDoc="0" locked="0" layoutInCell="1" allowOverlap="1" wp14:anchorId="6D171DA0" wp14:editId="111651DC">
             <wp:simplePos x="0" y="0"/>
             <wp:positionH relativeFrom="column">
               <wp:posOffset>6985</wp:posOffset>
@@ -936,6 +1436,7 @@
       <w:r>
         <w:rPr>
           <w:rFonts w:ascii="Times New Roman" w:hAnsi="Times New Roman" w:cs="Times New Roman"/>
+          <w:noProof/>
           <w:sz w:val="28"/>
           <w:szCs w:val="28"/>
         </w:rPr>
@@ -1013,6 +1514,7 @@
       <w:r>
         <w:rPr>
           <w:rFonts w:ascii="Times New Roman" w:hAnsi="Times New Roman" w:cs="Times New Roman"/>
+          <w:noProof/>
           <w:sz w:val="28"/>
           <w:szCs w:val="28"/>
         </w:rPr>
@@ -1064,6 +1566,7 @@
       <w:r>
         <w:rPr>
           <w:rFonts w:ascii="Times New Roman" w:hAnsi="Times New Roman" w:cs="Times New Roman"/>
+          <w:noProof/>
           <w:sz w:val="28"/>
           <w:szCs w:val="28"/>
         </w:rPr>
@@ -1156,12 +1659,13 @@
       <w:r>
         <w:rPr>
           <w:rFonts w:ascii="Times New Roman" w:hAnsi="Times New Roman" w:cs="Times New Roman"/>
+          <w:noProof/>
           <w:sz w:val="28"/>
           <w:szCs w:val="28"/>
         </w:rPr>
         <w:lastRenderedPageBreak/>
         <w:drawing>
-          <wp:anchor distT="0" distB="0" distL="114300" distR="114300" simplePos="0" relativeHeight="251661312" behindDoc="0" locked="0" layoutInCell="1" allowOverlap="1" wp14:anchorId="2B9AEF83" wp14:editId="120F4773">
+          <wp:anchor distT="0" distB="0" distL="114300" distR="114300" simplePos="0" relativeHeight="251661312" behindDoc="0" locked="0" layoutInCell="1" allowOverlap="1" wp14:anchorId="2B9AEF83" wp14:editId="3B002EF5">
             <wp:simplePos x="0" y="0"/>
             <wp:positionH relativeFrom="margin">
               <wp:align>right</wp:align>
@@ -1231,6 +1735,7 @@
       <w:r>
         <w:rPr>
           <w:rFonts w:ascii="Times New Roman" w:hAnsi="Times New Roman" w:cs="Times New Roman"/>
+          <w:noProof/>
           <w:sz w:val="28"/>
           <w:szCs w:val="28"/>
         </w:rPr>
@@ -1299,12 +1804,13 @@
       <w:r>
         <w:rPr>
           <w:rFonts w:ascii="Times New Roman" w:hAnsi="Times New Roman" w:cs="Times New Roman"/>
+          <w:noProof/>
           <w:sz w:val="28"/>
           <w:szCs w:val="28"/>
         </w:rPr>
         <w:lastRenderedPageBreak/>
         <w:drawing>
-          <wp:anchor distT="0" distB="0" distL="114300" distR="114300" simplePos="0" relativeHeight="251663360" behindDoc="0" locked="0" layoutInCell="1" allowOverlap="1" wp14:anchorId="1592BC0C" wp14:editId="45A5FCB9">
+          <wp:anchor distT="0" distB="0" distL="114300" distR="114300" simplePos="0" relativeHeight="251663360" behindDoc="0" locked="0" layoutInCell="1" allowOverlap="1" wp14:anchorId="1592BC0C" wp14:editId="57AA4AB0">
             <wp:simplePos x="0" y="0"/>
             <wp:positionH relativeFrom="margin">
               <wp:align>right</wp:align>
@@ -1359,43 +1865,89 @@
           <w:sz w:val="28"/>
           <w:szCs w:val="28"/>
         </w:rPr>
-        <w:t>Та адмін в групі</w:t>
-      </w:r>
-    </w:p>
-    <w:p>
-      <w:pPr>
-        <w:rPr>
-          <w:rFonts w:ascii="Times New Roman" w:hAnsi="Times New Roman" w:cs="Times New Roman"/>
-          <w:sz w:val="28"/>
-          <w:szCs w:val="28"/>
-        </w:rPr>
-      </w:pPr>
-    </w:p>
-    <w:p>
-      <w:pPr>
-        <w:rPr>
-          <w:rFonts w:ascii="Times New Roman" w:hAnsi="Times New Roman" w:cs="Times New Roman"/>
-          <w:sz w:val="28"/>
-          <w:szCs w:val="28"/>
-        </w:rPr>
-      </w:pPr>
-    </w:p>
-    <w:p>
-      <w:pPr>
-        <w:rPr>
-          <w:rFonts w:ascii="Times New Roman" w:hAnsi="Times New Roman" w:cs="Times New Roman"/>
-          <w:sz w:val="28"/>
-          <w:szCs w:val="28"/>
-        </w:rPr>
-      </w:pPr>
-      <w:r>
-        <w:rPr>
-          <w:rFonts w:ascii="Times New Roman" w:hAnsi="Times New Roman" w:cs="Times New Roman"/>
-          <w:sz w:val="28"/>
-          <w:szCs w:val="28"/>
-        </w:rPr>
-        <w:t>Ну і коротенткі висковки</w:t>
-      </w:r>
+        <w:t xml:space="preserve">Та </w:t>
+      </w:r>
+      <w:proofErr w:type="spellStart"/>
+      <w:r>
+        <w:rPr>
+          <w:rFonts w:ascii="Times New Roman" w:hAnsi="Times New Roman" w:cs="Times New Roman"/>
+          <w:sz w:val="28"/>
+          <w:szCs w:val="28"/>
+        </w:rPr>
+        <w:t>адмін</w:t>
+      </w:r>
+      <w:proofErr w:type="spellEnd"/>
+      <w:r>
+        <w:rPr>
+          <w:rFonts w:ascii="Times New Roman" w:hAnsi="Times New Roman" w:cs="Times New Roman"/>
+          <w:sz w:val="28"/>
+          <w:szCs w:val="28"/>
+        </w:rPr>
+        <w:t xml:space="preserve"> в групі</w:t>
+      </w:r>
+    </w:p>
+    <w:p>
+      <w:pPr>
+        <w:rPr>
+          <w:rFonts w:ascii="Times New Roman" w:hAnsi="Times New Roman" w:cs="Times New Roman"/>
+          <w:sz w:val="28"/>
+          <w:szCs w:val="28"/>
+        </w:rPr>
+      </w:pPr>
+    </w:p>
+    <w:p>
+      <w:pPr>
+        <w:rPr>
+          <w:rFonts w:ascii="Times New Roman" w:hAnsi="Times New Roman" w:cs="Times New Roman"/>
+          <w:sz w:val="28"/>
+          <w:szCs w:val="28"/>
+        </w:rPr>
+      </w:pPr>
+    </w:p>
+    <w:p>
+      <w:pPr>
+        <w:rPr>
+          <w:rFonts w:ascii="Times New Roman" w:hAnsi="Times New Roman" w:cs="Times New Roman"/>
+          <w:sz w:val="28"/>
+          <w:szCs w:val="28"/>
+        </w:rPr>
+      </w:pPr>
+      <w:r>
+        <w:rPr>
+          <w:rFonts w:ascii="Times New Roman" w:hAnsi="Times New Roman" w:cs="Times New Roman"/>
+          <w:sz w:val="28"/>
+          <w:szCs w:val="28"/>
+        </w:rPr>
+        <w:t xml:space="preserve">Ну і </w:t>
+      </w:r>
+      <w:proofErr w:type="spellStart"/>
+      <w:r>
+        <w:rPr>
+          <w:rFonts w:ascii="Times New Roman" w:hAnsi="Times New Roman" w:cs="Times New Roman"/>
+          <w:sz w:val="28"/>
+          <w:szCs w:val="28"/>
+        </w:rPr>
+        <w:t>коротенткі</w:t>
+      </w:r>
+      <w:proofErr w:type="spellEnd"/>
+      <w:r>
+        <w:rPr>
+          <w:rFonts w:ascii="Times New Roman" w:hAnsi="Times New Roman" w:cs="Times New Roman"/>
+          <w:sz w:val="28"/>
+          <w:szCs w:val="28"/>
+        </w:rPr>
+        <w:t xml:space="preserve"> </w:t>
+      </w:r>
+      <w:proofErr w:type="spellStart"/>
+      <w:r>
+        <w:rPr>
+          <w:rFonts w:ascii="Times New Roman" w:hAnsi="Times New Roman" w:cs="Times New Roman"/>
+          <w:sz w:val="28"/>
+          <w:szCs w:val="28"/>
+        </w:rPr>
+        <w:t>висковки</w:t>
+      </w:r>
+      <w:proofErr w:type="spellEnd"/>
       <w:r>
         <w:rPr>
           <w:rFonts w:ascii="Times New Roman" w:hAnsi="Times New Roman" w:cs="Times New Roman"/>
@@ -1403,23 +1955,93 @@
           <w:szCs w:val="28"/>
         </w:rPr>
         <w:br/>
-        <w:t xml:space="preserve">В ході виконання даної лабораторної роботи я спробував трішки опанувати сервіс </w:t>
-      </w:r>
-      <w:r>
-        <w:rPr>
-          <w:rFonts w:ascii="Times New Roman" w:hAnsi="Times New Roman" w:cs="Times New Roman"/>
-          <w:sz w:val="28"/>
-          <w:szCs w:val="28"/>
-        </w:rPr>
-        <w:t>Microsoft Entra ID</w:t>
-      </w:r>
-      <w:r>
-        <w:rPr>
-          <w:rFonts w:ascii="Times New Roman" w:hAnsi="Times New Roman" w:cs="Times New Roman"/>
-          <w:sz w:val="28"/>
-          <w:szCs w:val="28"/>
-        </w:rPr>
-        <w:t>, створив та запросив юзерів та створив групи з ними</w:t>
+      </w:r>
+      <w:r>
+        <w:rPr>
+          <w:rFonts w:ascii="Times New Roman" w:hAnsi="Times New Roman" w:cs="Times New Roman"/>
+          <w:sz w:val="28"/>
+          <w:szCs w:val="28"/>
+        </w:rPr>
+        <w:t xml:space="preserve">У ході лабораторної роботи я ознайомився з основами керування </w:t>
+      </w:r>
+      <w:proofErr w:type="spellStart"/>
+      <w:r>
+        <w:rPr>
+          <w:rFonts w:ascii="Times New Roman" w:hAnsi="Times New Roman" w:cs="Times New Roman"/>
+          <w:sz w:val="28"/>
+          <w:szCs w:val="28"/>
+        </w:rPr>
+        <w:t>ідентичностями</w:t>
+      </w:r>
+      <w:proofErr w:type="spellEnd"/>
+      <w:r>
+        <w:rPr>
+          <w:rFonts w:ascii="Times New Roman" w:hAnsi="Times New Roman" w:cs="Times New Roman"/>
+          <w:sz w:val="28"/>
+          <w:szCs w:val="28"/>
+        </w:rPr>
+        <w:t xml:space="preserve"> в Microsoft </w:t>
+      </w:r>
+      <w:proofErr w:type="spellStart"/>
+      <w:r>
+        <w:rPr>
+          <w:rFonts w:ascii="Times New Roman" w:hAnsi="Times New Roman" w:cs="Times New Roman"/>
+          <w:sz w:val="28"/>
+          <w:szCs w:val="28"/>
+        </w:rPr>
+        <w:t>Entra</w:t>
+      </w:r>
+      <w:proofErr w:type="spellEnd"/>
+      <w:r>
+        <w:rPr>
+          <w:rFonts w:ascii="Times New Roman" w:hAnsi="Times New Roman" w:cs="Times New Roman"/>
+          <w:sz w:val="28"/>
+          <w:szCs w:val="28"/>
+        </w:rPr>
+        <w:t xml:space="preserve"> ID. Було створено та налаштовано облікові записи користувачів, зокрема внутрішнього та зовнішнього користувача, а також створено групу з призначеними власником і членами.</w:t>
+      </w:r>
+      <w:r>
+        <w:rPr>
+          <w:rFonts w:ascii="Times New Roman" w:hAnsi="Times New Roman" w:cs="Times New Roman"/>
+          <w:sz w:val="28"/>
+          <w:szCs w:val="28"/>
+        </w:rPr>
+        <w:br/>
+        <w:t xml:space="preserve">Отримані навички дозволяють керувати користувачами, групами та правами доступу в середовищі </w:t>
+      </w:r>
+      <w:proofErr w:type="spellStart"/>
+      <w:r>
+        <w:rPr>
+          <w:rFonts w:ascii="Times New Roman" w:hAnsi="Times New Roman" w:cs="Times New Roman"/>
+          <w:sz w:val="28"/>
+          <w:szCs w:val="28"/>
+        </w:rPr>
+        <w:t>Azure</w:t>
+      </w:r>
+      <w:proofErr w:type="spellEnd"/>
+      <w:r>
+        <w:rPr>
+          <w:rFonts w:ascii="Times New Roman" w:hAnsi="Times New Roman" w:cs="Times New Roman"/>
+          <w:sz w:val="28"/>
+          <w:szCs w:val="28"/>
+        </w:rPr>
+        <w:t xml:space="preserve">, що є </w:t>
+      </w:r>
+      <w:r>
+        <w:rPr>
+          <w:rFonts w:ascii="Times New Roman" w:hAnsi="Times New Roman" w:cs="Times New Roman"/>
+          <w:sz w:val="28"/>
+          <w:szCs w:val="28"/>
+        </w:rPr>
+        <w:t xml:space="preserve">базою </w:t>
+      </w:r>
+      <w:r>
+        <w:rPr>
+          <w:rFonts w:ascii="Times New Roman" w:hAnsi="Times New Roman" w:cs="Times New Roman"/>
+          <w:sz w:val="28"/>
+          <w:szCs w:val="28"/>
+        </w:rPr>
+        <w:t>адміністрування хмарної інфраструктури.</w:t>
       </w:r>
     </w:p>
     <w:sectPr>

</xml_diff>